<commit_message>
Dual Classing et al
- Under "Experience and Leveling"
-- Added Dual Classing
-- Added alternative ways to spend new build points
- Updated Plague Doctor's Deathbringer refresh ability to reflect the use of d8s for Cure Wounds
- Removed second source of Deathbringer regains for Scoundrel, which I believe was left by accident
</commit_message>
<xml_diff>
--- a/House Rules.docx
+++ b/House Rules.docx
@@ -830,14 +830,7 @@
           <w:sz w:val="28"/>
           <w:szCs w:val="24"/>
         </w:rPr>
-        <w:t xml:space="preserve">For </w:t>
-      </w:r>
-      <w:r>
-        <w:rPr>
-          <w:sz w:val="28"/>
-          <w:szCs w:val="24"/>
-        </w:rPr>
-        <w:t>each level beyond 1st the character starts at,</w:t>
+        <w:t>For each level beyond 1st the character starts at,</w:t>
       </w:r>
       <w:r>
         <w:rPr>
@@ -1841,7 +1834,21 @@
           <w:sz w:val="28"/>
           <w:szCs w:val="24"/>
         </w:rPr>
-        <w:t>When a character levels up:</w:t>
+        <w:t>When a character levels up</w:t>
+      </w:r>
+      <w:r>
+        <w:rPr>
+          <w:sz w:val="28"/>
+          <w:szCs w:val="24"/>
+        </w:rPr>
+        <w:t xml:space="preserve"> (20 levels maximum)</w:t>
+      </w:r>
+      <w:r>
+        <w:rPr>
+          <w:sz w:val="28"/>
+          <w:szCs w:val="24"/>
+        </w:rPr>
+        <w:t>:</w:t>
       </w:r>
     </w:p>
     <w:p>
@@ -1897,33 +1904,265 @@
           <w:numId w:val="12"/>
         </w:numPr>
         <w:rPr>
+          <w:sz w:val="28"/>
+          <w:szCs w:val="24"/>
+        </w:rPr>
+      </w:pPr>
+      <w:r>
+        <w:rPr>
+          <w:sz w:val="28"/>
+          <w:szCs w:val="24"/>
+        </w:rPr>
+        <w:t>At 1</w:t>
+      </w:r>
+      <w:r>
+        <w:rPr>
+          <w:sz w:val="28"/>
+          <w:szCs w:val="24"/>
+        </w:rPr>
+        <w:t>1</w:t>
+      </w:r>
+      <w:r>
+        <w:rPr>
+          <w:sz w:val="28"/>
+          <w:szCs w:val="24"/>
+        </w:rPr>
+        <w:t>th level you</w:t>
+      </w:r>
+      <w:r>
+        <w:rPr>
+          <w:sz w:val="28"/>
+          <w:szCs w:val="24"/>
+        </w:rPr>
+        <w:t xml:space="preserve">r character </w:t>
+      </w:r>
+      <w:r>
+        <w:rPr>
+          <w:sz w:val="28"/>
+          <w:szCs w:val="24"/>
+        </w:rPr>
+        <w:t xml:space="preserve">can </w:t>
+      </w:r>
+      <w:r>
+        <w:rPr>
+          <w:sz w:val="28"/>
+          <w:szCs w:val="24"/>
+        </w:rPr>
+        <w:t xml:space="preserve">choose to </w:t>
+      </w:r>
+      <w:r>
+        <w:rPr>
+          <w:sz w:val="28"/>
+          <w:szCs w:val="24"/>
+        </w:rPr>
+        <w:t>dual-class</w:t>
+      </w:r>
+      <w:r>
+        <w:rPr>
+          <w:sz w:val="28"/>
+          <w:szCs w:val="24"/>
+        </w:rPr>
+        <w:t>, providing they can find a mentor to teach them (typically takes one week of regular training)</w:t>
+      </w:r>
+      <w:r>
+        <w:rPr>
+          <w:sz w:val="28"/>
+          <w:szCs w:val="24"/>
+        </w:rPr>
+        <w:t>. Instead of gaining a build point for your scores, you can spend it to buy</w:t>
+      </w:r>
+      <w:r>
+        <w:rPr>
+          <w:sz w:val="28"/>
+          <w:szCs w:val="24"/>
+        </w:rPr>
+        <w:t xml:space="preserve"> </w:t>
+      </w:r>
+      <w:r>
+        <w:rPr>
+          <w:sz w:val="28"/>
+          <w:szCs w:val="24"/>
+        </w:rPr>
+        <w:t>one ability</w:t>
+      </w:r>
+      <w:r>
+        <w:rPr>
+          <w:sz w:val="28"/>
+          <w:szCs w:val="24"/>
+        </w:rPr>
+        <w:t xml:space="preserve"> of your choice</w:t>
+      </w:r>
+      <w:r>
+        <w:rPr>
+          <w:sz w:val="28"/>
+          <w:szCs w:val="24"/>
+        </w:rPr>
+        <w:t xml:space="preserve"> from another class. </w:t>
+      </w:r>
+    </w:p>
+    <w:p>
+      <w:pPr>
+        <w:pStyle w:val="ListParagraph"/>
+        <w:numPr>
+          <w:ilvl w:val="1"/>
+          <w:numId w:val="12"/>
+        </w:numPr>
+        <w:rPr>
+          <w:sz w:val="28"/>
+          <w:szCs w:val="24"/>
+        </w:rPr>
+      </w:pPr>
+      <w:r>
+        <w:rPr>
+          <w:sz w:val="28"/>
+          <w:szCs w:val="24"/>
+        </w:rPr>
+        <w:t>Once you have chosen which class you wish to dual-class with, you cannot purchase abilities from any other class.</w:t>
+      </w:r>
+    </w:p>
+    <w:p>
+      <w:pPr>
+        <w:pStyle w:val="ListParagraph"/>
+        <w:numPr>
+          <w:ilvl w:val="1"/>
+          <w:numId w:val="12"/>
+        </w:numPr>
+        <w:rPr>
+          <w:sz w:val="28"/>
+          <w:szCs w:val="24"/>
+        </w:rPr>
+      </w:pPr>
+      <w:r>
+        <w:rPr>
+          <w:sz w:val="28"/>
+          <w:szCs w:val="24"/>
+        </w:rPr>
+        <w:t xml:space="preserve">A class’s special </w:t>
+      </w:r>
+      <w:r>
+        <w:rPr>
+          <w:sz w:val="28"/>
+          <w:szCs w:val="24"/>
+        </w:rPr>
+        <w:t>Deathbringer (</w:t>
+      </w:r>
+      <w:r>
+        <w:rPr>
           <w:b/>
           <w:bCs/>
           <w:sz w:val="28"/>
           <w:szCs w:val="24"/>
         </w:rPr>
-      </w:pPr>
-      <w:r>
-        <w:rPr>
-          <w:sz w:val="28"/>
-          <w:szCs w:val="24"/>
-        </w:rPr>
-        <w:t>At 10</w:t>
-      </w:r>
-      <w:r>
-        <w:rPr>
-          <w:sz w:val="28"/>
-          <w:szCs w:val="24"/>
-          <w:vertAlign w:val="superscript"/>
-        </w:rPr>
-        <w:t>th</w:t>
-      </w:r>
-      <w:r>
-        <w:rPr>
-          <w:sz w:val="28"/>
-          <w:szCs w:val="24"/>
-        </w:rPr>
-        <w:t xml:space="preserve"> level your character can find a mentor to teach them a second class, gaining all the benefits therein other than any starting equipment. This process typically takes a month and costs 10,000 gp</w:t>
+        <w:t>DB</w:t>
+      </w:r>
+      <w:r>
+        <w:rPr>
+          <w:sz w:val="28"/>
+          <w:szCs w:val="24"/>
+        </w:rPr>
+        <w:t>) abilit</w:t>
+      </w:r>
+      <w:r>
+        <w:rPr>
+          <w:sz w:val="28"/>
+          <w:szCs w:val="24"/>
+        </w:rPr>
+        <w:t>y</w:t>
+      </w:r>
+      <w:r>
+        <w:rPr>
+          <w:sz w:val="28"/>
+          <w:szCs w:val="24"/>
+        </w:rPr>
+        <w:t xml:space="preserve"> cost 3 build points</w:t>
+      </w:r>
+      <w:r>
+        <w:rPr>
+          <w:sz w:val="28"/>
+          <w:szCs w:val="24"/>
+        </w:rPr>
+        <w:t xml:space="preserve"> instead of 1.</w:t>
+      </w:r>
+    </w:p>
+    <w:p>
+      <w:pPr>
+        <w:pStyle w:val="ListParagraph"/>
+        <w:numPr>
+          <w:ilvl w:val="1"/>
+          <w:numId w:val="12"/>
+        </w:numPr>
+        <w:rPr>
+          <w:sz w:val="28"/>
+          <w:szCs w:val="24"/>
+        </w:rPr>
+      </w:pPr>
+      <w:r>
+        <w:rPr>
+          <w:sz w:val="28"/>
+          <w:szCs w:val="24"/>
+        </w:rPr>
+        <w:t>Starting equipment, equipment proficiencies, and starting spell</w:t>
+      </w:r>
+      <w:r>
+        <w:rPr>
+          <w:sz w:val="28"/>
+          <w:szCs w:val="24"/>
+        </w:rPr>
+        <w:t>s</w:t>
+      </w:r>
+      <w:r>
+        <w:rPr>
+          <w:sz w:val="28"/>
+          <w:szCs w:val="24"/>
+        </w:rPr>
+        <w:t xml:space="preserve"> cannot be purchased</w:t>
+      </w:r>
+      <w:r>
+        <w:rPr>
+          <w:sz w:val="28"/>
+          <w:szCs w:val="24"/>
+        </w:rPr>
+        <w:t xml:space="preserve"> this way.</w:t>
+      </w:r>
+    </w:p>
+    <w:p>
+      <w:pPr>
+        <w:pStyle w:val="ListParagraph"/>
+        <w:numPr>
+          <w:ilvl w:val="1"/>
+          <w:numId w:val="12"/>
+        </w:numPr>
+        <w:rPr>
+          <w:sz w:val="28"/>
+          <w:szCs w:val="24"/>
+        </w:rPr>
+      </w:pPr>
+      <w:r>
+        <w:rPr>
+          <w:sz w:val="28"/>
+          <w:szCs w:val="24"/>
+        </w:rPr>
+        <w:t>You can purchase as few or as many abilities from your second class as you like. Every time you level up from now on you can choose whether to receive a new ability or improve an ability score.</w:t>
+      </w:r>
+    </w:p>
+    <w:p>
+      <w:pPr>
+        <w:pStyle w:val="ListParagraph"/>
+        <w:numPr>
+          <w:ilvl w:val="0"/>
+          <w:numId w:val="12"/>
+        </w:numPr>
+        <w:rPr>
+          <w:sz w:val="28"/>
+          <w:szCs w:val="24"/>
+        </w:rPr>
+      </w:pPr>
+      <w:r>
+        <w:rPr>
+          <w:sz w:val="28"/>
+          <w:szCs w:val="24"/>
+        </w:rPr>
+        <w:t>Build points can also be saved to buy an emergency Deathbringer die in a time of need.</w:t>
       </w:r>
     </w:p>
     <w:p>
@@ -2303,6 +2542,7 @@
           <w:sz w:val="28"/>
           <w:szCs w:val="24"/>
         </w:rPr>
+        <w:lastRenderedPageBreak/>
         <w:t xml:space="preserve">(!) </w:t>
       </w:r>
       <w:r>
@@ -11735,28 +11975,6 @@
           <w:numId w:val="2"/>
         </w:numPr>
         <w:rPr>
-          <w:strike/>
-          <w:sz w:val="28"/>
-          <w:szCs w:val="24"/>
-        </w:rPr>
-      </w:pPr>
-      <w:r>
-        <w:rPr>
-          <w:strike/>
-          <w:sz w:val="28"/>
-          <w:szCs w:val="24"/>
-        </w:rPr>
-        <w:t>When you roll a natural 20 on an ability check, you regain one expended Deathbringer die.</w:t>
-      </w:r>
-    </w:p>
-    <w:p>
-      <w:pPr>
-        <w:pStyle w:val="ListParagraph"/>
-        <w:numPr>
-          <w:ilvl w:val="0"/>
-          <w:numId w:val="2"/>
-        </w:numPr>
-        <w:rPr>
           <w:sz w:val="28"/>
           <w:szCs w:val="24"/>
         </w:rPr>
@@ -13385,7 +13603,35 @@
           <w:sz w:val="28"/>
           <w:szCs w:val="24"/>
         </w:rPr>
-        <w:t xml:space="preserve"> on a 6, you regain one expended Deathbringer die.</w:t>
+        <w:t xml:space="preserve"> on a</w:t>
+      </w:r>
+      <w:r>
+        <w:rPr>
+          <w:sz w:val="28"/>
+          <w:szCs w:val="24"/>
+        </w:rPr>
+        <w:t>n</w:t>
+      </w:r>
+      <w:r>
+        <w:rPr>
+          <w:sz w:val="28"/>
+          <w:szCs w:val="24"/>
+        </w:rPr>
+        <w:t xml:space="preserve"> </w:t>
+      </w:r>
+      <w:r>
+        <w:rPr>
+          <w:sz w:val="28"/>
+          <w:szCs w:val="24"/>
+        </w:rPr>
+        <w:t>8</w:t>
+      </w:r>
+      <w:r>
+        <w:rPr>
+          <w:sz w:val="28"/>
+          <w:szCs w:val="24"/>
+        </w:rPr>
+        <w:t>, you regain one expended Deathbringer die.</w:t>
       </w:r>
     </w:p>
     <w:p>
@@ -15743,7 +15989,7 @@
         <w:rFonts w:ascii="Courier New" w:hAnsi="Courier New" w:cs="Courier New" w:hint="default"/>
       </w:rPr>
     </w:lvl>
-    <w:lvl w:ilvl="2" w:tplc="04090005" w:tentative="1">
+    <w:lvl w:ilvl="2" w:tplc="04090005">
       <w:start w:val="1"/>
       <w:numFmt w:val="bullet"/>
       <w:lvlText w:val=""/>

</xml_diff>